<commit_message>
Cập nhật nội dung trang web
</commit_message>
<xml_diff>
--- a/docs/Book/part_1/index.docx
+++ b/docs/Book/part_1/index.docx
@@ -133,6 +133,7 @@
     </w:p>
     <w:p>
       <w:pPr>
+        <w:pStyle w:val="Compact"/>
         <w:numPr>
           <w:ilvl w:val="0"/>
           <w:numId w:val="1001"/>
@@ -144,6 +145,7 @@
     </w:p>
     <w:p>
       <w:pPr>
+        <w:pStyle w:val="Compact"/>
         <w:numPr>
           <w:ilvl w:val="0"/>
           <w:numId w:val="1001"/>
@@ -155,6 +157,7 @@
     </w:p>
     <w:p>
       <w:pPr>
+        <w:pStyle w:val="Compact"/>
         <w:numPr>
           <w:ilvl w:val="0"/>
           <w:numId w:val="1001"/>
@@ -166,6 +169,7 @@
     </w:p>
     <w:p>
       <w:pPr>
+        <w:pStyle w:val="Compact"/>
         <w:numPr>
           <w:ilvl w:val="0"/>
           <w:numId w:val="1001"/>
@@ -177,6 +181,7 @@
     </w:p>
     <w:p>
       <w:pPr>
+        <w:pStyle w:val="Compact"/>
         <w:numPr>
           <w:ilvl w:val="0"/>
           <w:numId w:val="1001"/>
@@ -188,6 +193,7 @@
     </w:p>
     <w:p>
       <w:pPr>
+        <w:pStyle w:val="Compact"/>
         <w:numPr>
           <w:ilvl w:val="0"/>
           <w:numId w:val="1001"/>
@@ -212,6 +218,7 @@
     </w:p>
     <w:p>
       <w:pPr>
+        <w:pStyle w:val="Compact"/>
         <w:numPr>
           <w:ilvl w:val="0"/>
           <w:numId w:val="1002"/>
@@ -223,6 +230,7 @@
     </w:p>
     <w:p>
       <w:pPr>
+        <w:pStyle w:val="Compact"/>
         <w:numPr>
           <w:ilvl w:val="0"/>
           <w:numId w:val="1002"/>
@@ -234,6 +242,7 @@
     </w:p>
     <w:p>
       <w:pPr>
+        <w:pStyle w:val="Compact"/>
         <w:numPr>
           <w:ilvl w:val="0"/>
           <w:numId w:val="1002"/>
@@ -245,6 +254,7 @@
     </w:p>
     <w:p>
       <w:pPr>
+        <w:pStyle w:val="Compact"/>
         <w:numPr>
           <w:ilvl w:val="0"/>
           <w:numId w:val="1002"/>
@@ -256,6 +266,7 @@
     </w:p>
     <w:p>
       <w:pPr>
+        <w:pStyle w:val="Compact"/>
         <w:numPr>
           <w:ilvl w:val="0"/>
           <w:numId w:val="1002"/>
@@ -280,6 +291,7 @@
     </w:p>
     <w:p>
       <w:pPr>
+        <w:pStyle w:val="Compact"/>
         <w:numPr>
           <w:ilvl w:val="0"/>
           <w:numId w:val="1003"/>
@@ -291,6 +303,7 @@
     </w:p>
     <w:p>
       <w:pPr>
+        <w:pStyle w:val="Compact"/>
         <w:numPr>
           <w:ilvl w:val="0"/>
           <w:numId w:val="1003"/>
@@ -302,6 +315,7 @@
     </w:p>
     <w:p>
       <w:pPr>
+        <w:pStyle w:val="Compact"/>
         <w:numPr>
           <w:ilvl w:val="0"/>
           <w:numId w:val="1003"/>
@@ -313,6 +327,7 @@
     </w:p>
     <w:p>
       <w:pPr>
+        <w:pStyle w:val="Compact"/>
         <w:numPr>
           <w:ilvl w:val="0"/>
           <w:numId w:val="1003"/>
@@ -324,6 +339,7 @@
     </w:p>
     <w:p>
       <w:pPr>
+        <w:pStyle w:val="Compact"/>
         <w:numPr>
           <w:ilvl w:val="0"/>
           <w:numId w:val="1003"/>
@@ -335,6 +351,7 @@
     </w:p>
     <w:p>
       <w:pPr>
+        <w:pStyle w:val="Compact"/>
         <w:numPr>
           <w:ilvl w:val="0"/>
           <w:numId w:val="1003"/>
@@ -346,6 +363,7 @@
     </w:p>
     <w:p>
       <w:pPr>
+        <w:pStyle w:val="Compact"/>
         <w:numPr>
           <w:ilvl w:val="0"/>
           <w:numId w:val="1003"/>
@@ -357,6 +375,7 @@
     </w:p>
     <w:p>
       <w:pPr>
+        <w:pStyle w:val="Compact"/>
         <w:numPr>
           <w:ilvl w:val="0"/>
           <w:numId w:val="1003"/>

</xml_diff>